<commit_message>
fixes de modelo dados
</commit_message>
<xml_diff>
--- a/Docs/5425-Acta03-BárbaraInêsSérgio.docx
+++ b/Docs/5425-Acta03-BárbaraInêsSérgio.docx
@@ -96,8 +96,6 @@
             </w:r>
           </w:p>
         </w:tc>
-        <w:bookmarkStart w:id="0" w:name="_GoBack"/>
-        <w:bookmarkEnd w:id="0"/>
       </w:tr>
       <w:tr>
         <w:tc>
@@ -144,13 +142,8 @@
               <w:ind w:right="578"/>
             </w:pPr>
             <w:r>
-              <w:t xml:space="preserve">GRS – Gestão de Recrutamento e </w:t>
+              <w:t>GRS – Gestão de Recrutamento e Selecção</w:t>
             </w:r>
-            <w:proofErr w:type="spellStart"/>
-            <w:r>
-              <w:t>Selecção</w:t>
-            </w:r>
-            <w:proofErr w:type="spellEnd"/>
           </w:p>
         </w:tc>
       </w:tr>
@@ -209,21 +202,7 @@
               <w:rPr>
                 <w:sz w:val="20"/>
               </w:rPr>
-              <w:t xml:space="preserve">7 de </w:t>
-            </w:r>
-            <w:proofErr w:type="gramStart"/>
-            <w:r>
-              <w:rPr>
-                <w:sz w:val="20"/>
-              </w:rPr>
-              <w:t>Outubro</w:t>
-            </w:r>
-            <w:proofErr w:type="gramEnd"/>
-            <w:r>
-              <w:rPr>
-                <w:sz w:val="20"/>
-              </w:rPr>
-              <w:t xml:space="preserve"> de 2019 – 16h30</w:t>
+              <w:t>7 de Outubro de 2019 – 16h30</w:t>
             </w:r>
           </w:p>
         </w:tc>
@@ -308,14 +287,24 @@
         </w:rPr>
         <w:t xml:space="preserve">Serviu a presente reunião para esclarecer algumas </w:t>
       </w:r>
-      <w:proofErr w:type="spellStart"/>
-      <w:r>
-        <w:rPr>
-          <w:bCs/>
-        </w:rPr>
-        <w:t>dúvias</w:t>
-      </w:r>
-      <w:proofErr w:type="spellEnd"/>
+      <w:r>
+        <w:rPr>
+          <w:bCs/>
+        </w:rPr>
+        <w:t>dúvi</w:t>
+      </w:r>
+      <w:r>
+        <w:rPr>
+          <w:bCs/>
+        </w:rPr>
+        <w:t>d</w:t>
+      </w:r>
+      <w:r>
+        <w:rPr>
+          <w:bCs/>
+        </w:rPr>
+        <w:t>as</w:t>
+      </w:r>
       <w:r>
         <w:rPr>
           <w:bCs/>
@@ -341,13 +330,7 @@
         <w:rPr>
           <w:bCs/>
         </w:rPr>
-        <w:t>D</w:t>
-      </w:r>
-      <w:r>
-        <w:rPr>
-          <w:bCs/>
-        </w:rPr>
-        <w:t>urante a entrevista feita ao candidato, o número de formulários produzidos é sempre 1, independentemente do número de Entrevistadores presentes;</w:t>
+        <w:t>O login no sistema é feito com o email da ATEC. No momento do registo de um novo utilizador (Administrador, Entrevistador, Assistente de Formação) é gerada uma password aleatória e enviada para o email correspondente, para que o novo utilizador possa proceder à sua alteração. Esta password deverá ter uma duração não superior a 24h.</w:t>
       </w:r>
     </w:p>
     <w:p>
@@ -368,6 +351,33 @@
         <w:rPr>
           <w:bCs/>
         </w:rPr>
+        <w:t>D</w:t>
+      </w:r>
+      <w:r>
+        <w:rPr>
+          <w:bCs/>
+        </w:rPr>
+        <w:t>urante a entrevista feita ao candidato, o número de formulários produzidos é sempre 1, independentemente do número de Entrevistadores presentes;</w:t>
+      </w:r>
+    </w:p>
+    <w:p>
+      <w:pPr>
+        <w:pStyle w:val="Corpodetexto"/>
+        <w:numPr>
+          <w:ilvl w:val="0"/>
+          <w:numId w:val="1"/>
+        </w:numPr>
+        <w:spacing w:before="120"/>
+        <w:ind w:right="578"/>
+        <w:jc w:val="both"/>
+        <w:rPr>
+          <w:bCs/>
+        </w:rPr>
+      </w:pPr>
+      <w:r>
+        <w:rPr>
+          <w:bCs/>
+        </w:rPr>
         <w:t>Os candidatos são convocados para comparecerem a testes psicotécnicos e:</w:t>
       </w:r>
     </w:p>
@@ -389,21 +399,7 @@
         <w:rPr>
           <w:bCs/>
         </w:rPr>
-        <w:t xml:space="preserve">Prova de aferição (todos os cursos </w:t>
-      </w:r>
-      <w:proofErr w:type="spellStart"/>
-      <w:r>
-        <w:rPr>
-          <w:bCs/>
-        </w:rPr>
-        <w:t>exceptuando</w:t>
-      </w:r>
-      <w:proofErr w:type="spellEnd"/>
-      <w:r>
-        <w:rPr>
-          <w:bCs/>
-        </w:rPr>
-        <w:t xml:space="preserve"> os de aprendizagem)</w:t>
+        <w:t>Prova de aferição (todos os cursos exceptuando os de aprendizagem)</w:t>
       </w:r>
     </w:p>
     <w:p>
@@ -486,17 +482,25 @@
       <w:r>
         <w:rPr>
           <w:bCs/>
-        </w:rPr>
-        <w:t xml:space="preserve">Data </w:t>
-      </w:r>
-      <w:proofErr w:type="spellStart"/>
-      <w:r>
-        <w:rPr>
-          <w:bCs/>
+          <w:i/>
+          <w:iCs/>
+        </w:rPr>
+        <w:t>Data</w:t>
+      </w:r>
+      <w:r>
+        <w:rPr>
+          <w:bCs/>
+        </w:rPr>
+        <w:t xml:space="preserve"> </w:t>
+      </w:r>
+      <w:r>
+        <w:rPr>
+          <w:bCs/>
+          <w:i/>
+          <w:iCs/>
         </w:rPr>
         <w:t>assessment</w:t>
       </w:r>
-      <w:proofErr w:type="spellEnd"/>
       <w:r>
         <w:rPr>
           <w:bCs/>
@@ -522,6 +526,7 @@
         <w:rPr>
           <w:bCs/>
         </w:rPr>
+        <w:lastRenderedPageBreak/>
         <w:t>AM significa Atestado Médico, e só é usado para um curso;</w:t>
       </w:r>
     </w:p>
@@ -564,27 +569,7 @@
         <w:rPr>
           <w:bCs/>
         </w:rPr>
-        <w:t xml:space="preserve">Categorização </w:t>
-      </w:r>
-      <w:proofErr w:type="spellStart"/>
-      <w:r>
-        <w:rPr>
-          <w:bCs/>
-        </w:rPr>
-        <w:t>reflecte</w:t>
-      </w:r>
-      <w:proofErr w:type="spellEnd"/>
-      <w:r>
-        <w:rPr>
-          <w:bCs/>
-        </w:rPr>
-        <w:t xml:space="preserve"> o estado Aceite, Aceite com Reservas ou Não Aceite</w:t>
-      </w:r>
-      <w:r>
-        <w:rPr>
-          <w:bCs/>
-        </w:rPr>
-        <w:t>;</w:t>
+        <w:t>Categorização reflecte o estado Aceite, Aceite com Reservas ou Não Aceite;</w:t>
       </w:r>
     </w:p>
     <w:p>
@@ -605,21 +590,7 @@
         <w:rPr>
           <w:bCs/>
         </w:rPr>
-        <w:t xml:space="preserve">A descrição do estado </w:t>
-      </w:r>
-      <w:proofErr w:type="spellStart"/>
-      <w:r>
-        <w:rPr>
-          <w:bCs/>
-        </w:rPr>
-        <w:t>reflecte</w:t>
-      </w:r>
-      <w:proofErr w:type="spellEnd"/>
-      <w:r>
-        <w:rPr>
-          <w:bCs/>
-        </w:rPr>
-        <w:t>:</w:t>
+        <w:t>A descrição do estado reflecte:</w:t>
       </w:r>
     </w:p>
     <w:p>
@@ -640,14 +611,7 @@
         <w:rPr>
           <w:bCs/>
         </w:rPr>
-        <w:lastRenderedPageBreak/>
-        <w:t>Para R&amp;S – a candidatura foi inserida e o candidato ainda não foi chamado</w:t>
-      </w:r>
-      <w:r>
-        <w:rPr>
-          <w:bCs/>
-        </w:rPr>
-        <w:t>,</w:t>
+        <w:t>Para R&amp;S – a candidatura foi inserida e o candidato ainda não foi chamado,</w:t>
       </w:r>
     </w:p>
     <w:p>
@@ -668,13 +632,7 @@
         <w:rPr>
           <w:bCs/>
         </w:rPr>
-        <w:t>Em R&amp;S – o candidato já foi chamado</w:t>
-      </w:r>
-      <w:r>
-        <w:rPr>
-          <w:bCs/>
-        </w:rPr>
-        <w:t>,</w:t>
+        <w:t>Em R&amp;S – o candidato já foi chamado,</w:t>
       </w:r>
     </w:p>
     <w:p>
@@ -800,21 +758,7 @@
         <w:rPr>
           <w:bCs/>
         </w:rPr>
-        <w:t xml:space="preserve">A origem diz respeito às </w:t>
-      </w:r>
-      <w:proofErr w:type="spellStart"/>
-      <w:r>
-        <w:rPr>
-          <w:bCs/>
-        </w:rPr>
-        <w:t>selecções</w:t>
-      </w:r>
-      <w:proofErr w:type="spellEnd"/>
-      <w:r>
-        <w:rPr>
-          <w:bCs/>
-        </w:rPr>
-        <w:t xml:space="preserve"> que o candidato faz no site onde tem como opções Facebook, Amigos, Outros.</w:t>
+        <w:t>A origem diz respeito às selecções que o candidato faz no site onde tem como opções Facebook, Amigos, Outros.</w:t>
       </w:r>
     </w:p>
     <w:p>
@@ -907,14 +851,8 @@
         </w:rPr>
         <w:t>A reunião terminou com uma priorização no desenvolvimento. Deveremos dar prioridade a tornar digital o preenchimento do formulário da entrevista, e a possibilitar o envio de emails automáticos com as convocatórias para entrevistas. Seria interessante possibilitar ao candidato que recebe o email adicionar a data e hora de entrevista ao seu Google Calendar.</w:t>
       </w:r>
-    </w:p>
-    <w:p>
-      <w:pPr>
-        <w:spacing w:after="160" w:line="259" w:lineRule="auto"/>
-        <w:rPr>
-          <w:bCs/>
-        </w:rPr>
-      </w:pPr>
+      <w:bookmarkStart w:id="0" w:name="_GoBack"/>
+      <w:bookmarkEnd w:id="0"/>
       <w:r>
         <w:rPr>
           <w:bCs/>
@@ -1399,7 +1337,7 @@
         <w:noProof/>
       </w:rPr>
       <w:drawing>
-        <wp:anchor distT="0" distB="0" distL="114300" distR="114300" simplePos="0" relativeHeight="251659264" behindDoc="1" locked="0" layoutInCell="1" allowOverlap="1" wp14:anchorId="767CFD7D" wp14:editId="34159015">
+        <wp:anchor distT="0" distB="0" distL="114300" distR="114300" simplePos="0" relativeHeight="251659264" behindDoc="1" locked="0" layoutInCell="1" allowOverlap="1" wp14:anchorId="11CE7295" wp14:editId="380E8B3B">
           <wp:simplePos x="0" y="0"/>
           <wp:positionH relativeFrom="column">
             <wp:posOffset>4730750</wp:posOffset>

</xml_diff>